<commit_message>
small modification to resume
</commit_message>
<xml_diff>
--- a/DoyleTurner.docx
+++ b/DoyleTurner.docx
@@ -255,13 +255,15 @@
           <w:szCs w:val="17"/>
         </w:rPr>
       </w:pPr>
-      <w:r>
-        <w:rPr>
-          <w:rFonts w:ascii="Arial" w:eastAsia="Arial" w:hAnsi="Arial"/>
-          <w:sz w:val="17"/>
-          <w:szCs w:val="17"/>
-        </w:rPr>
-        <w:t>I prefer working on small-to-mid-sized teams. I find them to be better at figuring out how a thing should work, which is so much more important than just forcing something that will work. I like OOP and Functional Programming, having yet to hear anything that makes one more valuable than the other at every problem. I believe in the right tool for the right job. I write JavaScript, C#, Clojure, PHP, Java, and a bunch of languages friendly to these.</w:t>
+      <w:bookmarkStart w:id="1" w:name="_GoBack"/>
+      <w:bookmarkEnd w:id="1"/>
+      <w:r>
+        <w:rPr>
+          <w:rFonts w:ascii="Arial" w:eastAsia="Arial" w:hAnsi="Arial"/>
+          <w:sz w:val="17"/>
+          <w:szCs w:val="17"/>
+        </w:rPr>
+        <w:t>I find them to be better at figuring out how a thing should work, which is so much more important than just forcing something that will work. I like OOP and Functional Programming, having yet to hear anything that makes one more valuable than the other at every problem. I believe in the right tool for the right job. I write JavaScript, C#, Clojure, PHP, Java, and a bunch of languages friendly to these.</w:t>
       </w:r>
     </w:p>
     <w:p>
@@ -1310,8 +1312,8 @@
           <w:szCs w:val="17"/>
         </w:rPr>
       </w:pPr>
-      <w:bookmarkStart w:id="1" w:name="page2"/>
-      <w:bookmarkEnd w:id="1"/>
+      <w:bookmarkStart w:id="2" w:name="page2"/>
+      <w:bookmarkEnd w:id="2"/>
       <w:r>
         <w:rPr>
           <w:rFonts w:ascii="Arial" w:eastAsia="Arial" w:hAnsi="Arial"/>
@@ -2918,8 +2920,8 @@
           <w:sz w:val="17"/>
         </w:rPr>
       </w:pPr>
-      <w:bookmarkStart w:id="2" w:name="page3"/>
-      <w:bookmarkEnd w:id="2"/>
+      <w:bookmarkStart w:id="3" w:name="page3"/>
+      <w:bookmarkEnd w:id="3"/>
       <w:r>
         <w:rPr>
           <w:rFonts w:ascii="Arial" w:eastAsia="Arial" w:hAnsi="Arial"/>
@@ -3951,8 +3953,6 @@
         </w:rPr>
         <w:t>tificate in Information Security</w:t>
       </w:r>
-      <w:bookmarkStart w:id="3" w:name="_GoBack"/>
-      <w:bookmarkEnd w:id="3"/>
     </w:p>
     <w:p>
       <w:pPr>

</xml_diff>